<commit_message>
added descriptive titles for each file
</commit_message>
<xml_diff>
--- a/Tutorials.docx
+++ b/Tutorials.docx
@@ -8,125 +8,69 @@
       </w:r>
     </w:p>
     <w:p>
-      <w:pPr>
-        <w:pStyle w:val="ListParagraph"/>
-        <w:numPr>
-          <w:ilvl w:val="0"/>
-          <w:numId w:val="1"/>
-        </w:numPr>
-      </w:pPr>
+      <w:r>
+        <w:t xml:space="preserve">1) </w:t>
+      </w:r>
       <w:r>
         <w:t>Singing in</w:t>
       </w:r>
     </w:p>
     <w:p>
-      <w:pPr>
-        <w:pStyle w:val="ListParagraph"/>
-        <w:numPr>
-          <w:ilvl w:val="0"/>
-          <w:numId w:val="1"/>
-        </w:numPr>
-      </w:pPr>
+      <w:r>
+        <w:t xml:space="preserve">2) </w:t>
+      </w:r>
       <w:r>
         <w:t>User permissions</w:t>
       </w:r>
     </w:p>
     <w:p>
-      <w:pPr>
-        <w:pStyle w:val="ListParagraph"/>
-        <w:numPr>
-          <w:ilvl w:val="0"/>
-          <w:numId w:val="1"/>
-        </w:numPr>
-      </w:pPr>
+      <w:r>
+        <w:t xml:space="preserve">3) </w:t>
+      </w:r>
       <w:r>
         <w:t>Input Forms</w:t>
       </w:r>
     </w:p>
     <w:p>
-      <w:pPr>
-        <w:pStyle w:val="ListParagraph"/>
-        <w:numPr>
-          <w:ilvl w:val="0"/>
-          <w:numId w:val="1"/>
-        </w:numPr>
-      </w:pPr>
-      <w:r>
-        <w:t>Output Reports</w:t>
-      </w:r>
-    </w:p>
-    <w:p/>
-    <w:p>
-      <w:pPr>
-        <w:pStyle w:val="ListParagraph"/>
-        <w:numPr>
-          <w:ilvl w:val="0"/>
-          <w:numId w:val="2"/>
-        </w:numPr>
-      </w:pPr>
-      <w:r>
-        <w:t>Signing In</w:t>
+      <w:r>
+        <w:tab/>
+      </w:r>
+      <w:proofErr w:type="spellStart"/>
+      <w:r>
+        <w:t>i</w:t>
+      </w:r>
+      <w:proofErr w:type="spellEnd"/>
+      <w:r>
+        <w:t>) Add new Customer</w:t>
       </w:r>
     </w:p>
     <w:p>
       <w:r>
-        <w:t>To Sign in you must load the web page. Then put in your password and user name into the text boxes then click “submit”. If you do not have an account contact your database manager and have him put you into the system.</w:t>
+        <w:tab/>
+        <w:t>ii) Add Payment</w:t>
       </w:r>
     </w:p>
     <w:p>
-      <w:pPr>
-        <w:pStyle w:val="ListParagraph"/>
-        <w:numPr>
-          <w:ilvl w:val="0"/>
-          <w:numId w:val="2"/>
-        </w:numPr>
-      </w:pPr>
-      <w:r>
-        <w:t>User permissions</w:t>
+      <w:r>
+        <w:tab/>
+        <w:t>iii) Purchase Form</w:t>
       </w:r>
     </w:p>
     <w:p>
       <w:r>
-        <w:t xml:space="preserve">Each user has assigned permissions to its account. Each user may only access the information that they permission to see. </w:t>
+        <w:t xml:space="preserve">4) </w:t>
+      </w:r>
+      <w:r>
+        <w:t>Output Reports</w:t>
       </w:r>
     </w:p>
     <w:p>
-      <w:pPr>
-        <w:pStyle w:val="ListParagraph"/>
-        <w:numPr>
-          <w:ilvl w:val="0"/>
-          <w:numId w:val="2"/>
-        </w:numPr>
-      </w:pPr>
-      <w:r>
-        <w:t>Input forms</w:t>
-      </w:r>
-    </w:p>
-    <w:p>
-      <w:r>
-        <w:t>To use the input forms fill in every ___ then ___.</w:t>
-      </w:r>
-    </w:p>
-    <w:p>
-      <w:pPr>
-        <w:pStyle w:val="ListParagraph"/>
-        <w:numPr>
-          <w:ilvl w:val="0"/>
-          <w:numId w:val="2"/>
-        </w:numPr>
-      </w:pPr>
-      <w:r>
-        <w:t>Output Reports</w:t>
-      </w:r>
-    </w:p>
-    <w:p>
-      <w:r>
-        <w:t>Simply click on the report you wish to access, if you have permission to access that report it will _____</w:t>
+      <w:r>
+        <w:tab/>
       </w:r>
       <w:bookmarkStart w:id="0" w:name="_GoBack"/>
       <w:bookmarkEnd w:id="0"/>
     </w:p>
-    <w:p/>
     <w:sectPr>
       <w:pgSz w:w="12240" w:h="15840"/>
       <w:pgMar w:top="1440" w:right="1440" w:bottom="1440" w:left="1440" w:header="720" w:footer="720" w:gutter="0"/>

</xml_diff>

<commit_message>
minor updates to the tutorial
i missed the edit functions last time.
</commit_message>
<xml_diff>
--- a/Tutorials.docx
+++ b/Tutorials.docx
@@ -23,8 +23,6 @@
       <w:r>
         <w:t xml:space="preserve">, Chris </w:t>
       </w:r>
-      <w:bookmarkStart w:id="0" w:name="_GoBack"/>
-      <w:bookmarkEnd w:id="0"/>
     </w:p>
     <w:p>
       <w:r>
@@ -146,6 +144,36 @@
       <w:r>
         <w:tab/>
       </w:r>
+      <w:proofErr w:type="spellStart"/>
+      <w:r>
+        <w:rPr>
+          <w:b/>
+        </w:rPr>
+        <w:t>i.i</w:t>
+      </w:r>
+      <w:proofErr w:type="spellEnd"/>
+      <w:r>
+        <w:rPr>
+          <w:b/>
+        </w:rPr>
+        <w:t>) Edit customer</w:t>
+      </w:r>
+    </w:p>
+    <w:p>
+      <w:r>
+        <w:tab/>
+        <w:t>To edit customer input the customer’s Tax ID, then change attributes, then commit.</w:t>
+      </w:r>
+    </w:p>
+    <w:p>
+      <w:pPr>
+        <w:rPr>
+          <w:b/>
+        </w:rPr>
+      </w:pPr>
+      <w:r>
+        <w:tab/>
+      </w:r>
       <w:r>
         <w:rPr>
           <w:b/>
@@ -229,6 +257,36 @@
     </w:p>
     <w:p>
       <w:pPr>
+        <w:ind w:firstLine="720"/>
+        <w:rPr>
+          <w:b/>
+        </w:rPr>
+      </w:pPr>
+      <w:proofErr w:type="spellStart"/>
+      <w:r>
+        <w:rPr>
+          <w:b/>
+        </w:rPr>
+        <w:t>iv.i</w:t>
+      </w:r>
+      <w:proofErr w:type="spellEnd"/>
+      <w:r>
+        <w:rPr>
+          <w:b/>
+        </w:rPr>
+        <w:t>) Edit employee</w:t>
+      </w:r>
+    </w:p>
+    <w:p>
+      <w:pPr>
+        <w:ind w:firstLine="720"/>
+      </w:pPr>
+      <w:r>
+        <w:t>To edit an employee input the employee’s ID number then, change the attribute then, commit.</w:t>
+      </w:r>
+    </w:p>
+    <w:p>
+      <w:pPr>
         <w:rPr>
           <w:b/>
         </w:rPr>
@@ -260,7 +318,11 @@
         <w:t xml:space="preserve"> </w:t>
       </w:r>
       <w:r>
-        <w:t>If the customer is doing financing for the vehicle they should add employment history. Fill in the boxes with the appropriate information. If you want you can add more employment history for the customer. The next step is warranty where the Name is what is warrantied the date is how long the warranty lasts the length is how many miles and the cost is the monthly cost of the warranty, the customer can add multiple warranties on the car, click add another to add another warranty.</w:t>
+        <w:t xml:space="preserve">If the customer is doing financing for the vehicle they should add employment history. Fill in the boxes with the appropriate information. If you want you can add more employment history for the customer. The next step is warranty where the </w:t>
+      </w:r>
+      <w:r>
+        <w:lastRenderedPageBreak/>
+        <w:t>Name is what is warrantied the date is how long the warranty lasts the length is how many miles and the cost is the monthly cost of the warranty, the customer can add multiple warranties on the car, click add another to add another warranty.</w:t>
       </w:r>
     </w:p>
     <w:p/>
@@ -482,6 +544,8 @@
         </w:rPr>
         <w:t xml:space="preserve"> inventory</w:t>
       </w:r>
+      <w:bookmarkStart w:id="0" w:name="_GoBack"/>
+      <w:bookmarkEnd w:id="0"/>
     </w:p>
     <w:p>
       <w:r>

</xml_diff>